<commit_message>
Added Team Meeting Documentation
</commit_message>
<xml_diff>
--- a/Team Meeting #2 - Meeting Minutes.docx
+++ b/Team Meeting #2 - Meeting Minutes.docx
@@ -567,7 +567,14 @@
                 <w:sz w:val="24"/>
                 <w:szCs w:val="24"/>
               </w:rPr>
-              <w:t>Client Meeting #2 - Questionnaire</w:t>
+              <w:t xml:space="preserve">Client Meeting #2 – </w:t>
+            </w:r>
+            <w:r>
+              <w:rPr>
+                <w:sz w:val="24"/>
+                <w:szCs w:val="24"/>
+              </w:rPr>
+              <w:t>Questionnaire</w:t>
             </w:r>
           </w:p>
         </w:tc>

</xml_diff>